<commit_message>
edited himcm paper file
</commit_message>
<xml_diff>
--- a/himcm-paper.docx
+++ b/himcm-paper.docx
@@ -1,6 +1,6 @@
 
 <file path=word/document.xml><?xml version="1.0" encoding="utf-8"?>
-<w:document xmlns:wpc="http://schemas.microsoft.com/office/word/2010/wordprocessingCanvas" xmlns:mc="http://schemas.openxmlformats.org/markup-compatibility/2006" xmlns:o="urn:schemas-microsoft-com:office:office" xmlns:r="http://schemas.openxmlformats.org/officeDocument/2006/relationships" xmlns:m="http://schemas.openxmlformats.org/officeDocument/2006/math" xmlns:v="urn:schemas-microsoft-com:vml" xmlns:wp14="http://schemas.microsoft.com/office/word/2010/wordprocessingDrawing" xmlns:wp="http://schemas.openxmlformats.org/drawingml/2006/wordprocessingDrawing" xmlns:w10="urn:schemas-microsoft-com:office:word" xmlns:w="http://schemas.openxmlformats.org/wordprocessingml/2006/main" xmlns:w14="http://schemas.microsoft.com/office/word/2010/wordml" xmlns:wpg="http://schemas.microsoft.com/office/word/2010/wordprocessingGroup" xmlns:wpi="http://schemas.microsoft.com/office/word/2010/wordprocessingInk" xmlns:wne="http://schemas.microsoft.com/office/word/2006/wordml" xmlns:wps="http://schemas.microsoft.com/office/word/2010/wordprocessingShape" mc:Ignorable="w14 wp14">
+<w:document xmlns:ve="http://schemas.openxmlformats.org/markup-compatibility/2006" xmlns:o="urn:schemas-microsoft-com:office:office" xmlns:r="http://schemas.openxmlformats.org/officeDocument/2006/relationships" xmlns:m="http://schemas.openxmlformats.org/officeDocument/2006/math" xmlns:v="urn:schemas-microsoft-com:vml" xmlns:wp="http://schemas.openxmlformats.org/drawingml/2006/wordprocessingDrawing" xmlns:w10="urn:schemas-microsoft-com:office:word" xmlns:w="http://schemas.openxmlformats.org/wordprocessingml/2006/main" xmlns:wne="http://schemas.microsoft.com/office/word/2006/wordml">
   <w:body>
     <w:p>
       <w:pPr>
@@ -23,6 +23,19 @@
         <w:t>yy lmao</w:t>
       </w:r>
     </w:p>
+    <w:p>
+      <w:pPr>
+        <w:rPr>
+          <w:rFonts w:ascii="Times New Roman" w:hAnsi="Times New Roman" w:cs="Times New Roman"/>
+        </w:rPr>
+      </w:pPr>
+      <w:r>
+        <w:rPr>
+          <w:rFonts w:ascii="Times New Roman" w:hAnsi="Times New Roman" w:cs="Times New Roman"/>
+        </w:rPr>
+        <w:t>fuck you paul</w:t>
+      </w:r>
+    </w:p>
     <w:sectPr>
       <w:pgSz w:w="12240" w:h="15840"/>
       <w:pgMar w:top="1440" w:right="1440" w:bottom="1440" w:left="1440" w:header="720" w:footer="720" w:gutter="0"/>
@@ -34,7 +47,7 @@
 </file>
 
 <file path=word/styles.xml><?xml version="1.0" encoding="utf-8"?>
-<w:styles xmlns:mc="http://schemas.openxmlformats.org/markup-compatibility/2006" xmlns:r="http://schemas.openxmlformats.org/officeDocument/2006/relationships" xmlns:w="http://schemas.openxmlformats.org/wordprocessingml/2006/main" xmlns:w14="http://schemas.microsoft.com/office/word/2010/wordml" mc:Ignorable="w14">
+<w:styles xmlns:r="http://schemas.openxmlformats.org/officeDocument/2006/relationships" xmlns:w="http://schemas.openxmlformats.org/wordprocessingml/2006/main">
   <w:docDefaults>
     <w:rPrDefault>
       <w:rPr>
@@ -192,6 +205,7 @@
   <w:style w:type="paragraph" w:default="1" w:styleId="Normal">
     <w:name w:val="Normal"/>
     <w:qFormat/>
+    <w:rsid w:val="001871EA"/>
   </w:style>
   <w:style w:type="character" w:default="1" w:styleId="DefaultParagraphFont">
     <w:name w:val="Default Paragraph Font"/>
@@ -204,6 +218,7 @@
     <w:uiPriority w:val="99"/>
     <w:semiHidden/>
     <w:unhideWhenUsed/>
+    <w:qFormat/>
     <w:tblPr>
       <w:tblInd w:w="0" w:type="dxa"/>
       <w:tblCellMar>

</xml_diff>

<commit_message>
added some random stuff to the himcm paper doc
</commit_message>
<xml_diff>
--- a/himcm-paper.docx
+++ b/himcm-paper.docx
@@ -45,6 +45,26 @@
           <w:rFonts w:ascii="Times New Roman" w:hAnsi="Times New Roman" w:cs="Times New Roman"/>
         </w:rPr>
         <w:t>fuck you too</w:t>
+      </w:r>
+    </w:p>
+    <w:p>
+      <w:pPr>
+        <w:rPr>
+          <w:rFonts w:ascii="Times New Roman" w:hAnsi="Times New Roman" w:cs="Times New Roman"/>
+        </w:rPr>
+      </w:pPr>
+    </w:p>
+    <w:p>
+      <w:pPr>
+        <w:rPr>
+          <w:rFonts w:ascii="Times New Roman" w:hAnsi="Times New Roman" w:cs="Times New Roman"/>
+        </w:rPr>
+      </w:pPr>
+      <w:r>
+        <w:rPr>
+          <w:rFonts w:ascii="Times New Roman" w:hAnsi="Times New Roman" w:cs="Times New Roman"/>
+        </w:rPr>
+        <w:t>aefasefasefas</w:t>
       </w:r>
       <w:bookmarkStart w:id="0" w:name="_GoBack"/>
       <w:bookmarkEnd w:id="0"/>

</xml_diff>

<commit_message>
made my own edits at the same time as paul
test
</commit_message>
<xml_diff>
--- a/himcm-paper.docx
+++ b/himcm-paper.docx
@@ -34,6 +34,26 @@
           <w:rFonts w:ascii="Times New Roman" w:hAnsi="Times New Roman" w:cs="Times New Roman"/>
         </w:rPr>
         <w:t>fuck you paul</w:t>
+      </w:r>
+    </w:p>
+    <w:p>
+      <w:pPr>
+        <w:rPr>
+          <w:rFonts w:ascii="Times New Roman" w:hAnsi="Times New Roman" w:cs="Times New Roman"/>
+        </w:rPr>
+      </w:pPr>
+    </w:p>
+    <w:p>
+      <w:pPr>
+        <w:rPr>
+          <w:rFonts w:ascii="Times New Roman" w:hAnsi="Times New Roman" w:cs="Times New Roman"/>
+        </w:rPr>
+      </w:pPr>
+      <w:r>
+        <w:rPr>
+          <w:rFonts w:ascii="Times New Roman" w:hAnsi="Times New Roman" w:cs="Times New Roman"/>
+        </w:rPr>
+        <w:t>i love you man</w:t>
       </w:r>
     </w:p>
     <w:sectPr>

</xml_diff>

<commit_message>
made another edit for testing purposes
</commit_message>
<xml_diff>
--- a/himcm-paper.docx
+++ b/himcm-paper.docx
@@ -81,6 +81,26 @@
           <w:rFonts w:ascii="Times New Roman" w:hAnsi="Times New Roman" w:cs="Times New Roman"/>
         </w:rPr>
         <w:t>kush's edit</w:t>
+      </w:r>
+    </w:p>
+    <w:p>
+      <w:pPr>
+        <w:rPr>
+          <w:rFonts w:ascii="Times New Roman" w:hAnsi="Times New Roman" w:cs="Times New Roman"/>
+        </w:rPr>
+      </w:pPr>
+    </w:p>
+    <w:p>
+      <w:pPr>
+        <w:rPr>
+          <w:rFonts w:ascii="Times New Roman" w:hAnsi="Times New Roman" w:cs="Times New Roman"/>
+        </w:rPr>
+      </w:pPr>
+      <w:r>
+        <w:rPr>
+          <w:rFonts w:ascii="Times New Roman" w:hAnsi="Times New Roman" w:cs="Times New Roman"/>
+        </w:rPr>
+        <w:t>kush's edit 2</w:t>
       </w:r>
     </w:p>
     <w:sectPr>

</xml_diff>

<commit_message>
added random stuff to file
</commit_message>
<xml_diff>
--- a/himcm-paper.docx
+++ b/himcm-paper.docx
@@ -1,6 +1,6 @@
 
 <file path=word/document.xml><?xml version="1.0" encoding="utf-8"?>
-<w:document xmlns:ve="http://schemas.openxmlformats.org/markup-compatibility/2006" xmlns:o="urn:schemas-microsoft-com:office:office" xmlns:r="http://schemas.openxmlformats.org/officeDocument/2006/relationships" xmlns:m="http://schemas.openxmlformats.org/officeDocument/2006/math" xmlns:v="urn:schemas-microsoft-com:vml" xmlns:wp="http://schemas.openxmlformats.org/drawingml/2006/wordprocessingDrawing" xmlns:w10="urn:schemas-microsoft-com:office:word" xmlns:w="http://schemas.openxmlformats.org/wordprocessingml/2006/main" xmlns:wne="http://schemas.microsoft.com/office/word/2006/wordml">
+<w:document xmlns:wpc="http://schemas.microsoft.com/office/word/2010/wordprocessingCanvas" xmlns:mc="http://schemas.openxmlformats.org/markup-compatibility/2006" xmlns:o="urn:schemas-microsoft-com:office:office" xmlns:r="http://schemas.openxmlformats.org/officeDocument/2006/relationships" xmlns:m="http://schemas.openxmlformats.org/officeDocument/2006/math" xmlns:v="urn:schemas-microsoft-com:vml" xmlns:wp14="http://schemas.microsoft.com/office/word/2010/wordprocessingDrawing" xmlns:wp="http://schemas.openxmlformats.org/drawingml/2006/wordprocessingDrawing" xmlns:w10="urn:schemas-microsoft-com:office:word" xmlns:w="http://schemas.openxmlformats.org/wordprocessingml/2006/main" xmlns:w14="http://schemas.microsoft.com/office/word/2010/wordml" xmlns:wpg="http://schemas.microsoft.com/office/word/2010/wordprocessingGroup" xmlns:wpi="http://schemas.microsoft.com/office/word/2010/wordprocessingInk" xmlns:wne="http://schemas.microsoft.com/office/word/2006/wordml" xmlns:wps="http://schemas.microsoft.com/office/word/2010/wordprocessingShape" mc:Ignorable="w14 wp14">
   <w:body>
     <w:p>
       <w:pPr>
@@ -13,95 +13,108 @@
           <w:rFonts w:ascii="Times New Roman" w:hAnsi="Times New Roman" w:cs="Times New Roman"/>
         </w:rPr>
         <w:t>a</w:t>
+      </w:r>
+      <w:r>
+        <w:rPr>
+          <w:rFonts w:ascii="Times New Roman" w:hAnsi="Times New Roman" w:cs="Times New Roman"/>
+        </w:rPr>
+        <w:t>yy lmao</w:t>
+      </w:r>
+    </w:p>
+    <w:p>
+      <w:pPr>
+        <w:rPr>
+          <w:rFonts w:ascii="Times New Roman" w:hAnsi="Times New Roman" w:cs="Times New Roman"/>
+        </w:rPr>
+      </w:pPr>
+      <w:r>
+        <w:rPr>
+          <w:rFonts w:ascii="Times New Roman" w:hAnsi="Times New Roman" w:cs="Times New Roman"/>
+        </w:rPr>
+        <w:t>fuck you paul</w:t>
+      </w:r>
+    </w:p>
+    <w:p>
+      <w:pPr>
+        <w:rPr>
+          <w:rFonts w:ascii="Times New Roman" w:hAnsi="Times New Roman" w:cs="Times New Roman"/>
+        </w:rPr>
+      </w:pPr>
+    </w:p>
+    <w:p>
+      <w:pPr>
+        <w:rPr>
+          <w:rFonts w:ascii="Times New Roman" w:hAnsi="Times New Roman" w:cs="Times New Roman"/>
+        </w:rPr>
+      </w:pPr>
+      <w:r>
+        <w:rPr>
+          <w:rFonts w:ascii="Times New Roman" w:hAnsi="Times New Roman" w:cs="Times New Roman"/>
+        </w:rPr>
+        <w:t>i love you man</w:t>
+      </w:r>
+    </w:p>
+    <w:p>
+      <w:pPr>
+        <w:rPr>
+          <w:rFonts w:ascii="Times New Roman" w:hAnsi="Times New Roman" w:cs="Times New Roman"/>
+        </w:rPr>
+      </w:pPr>
+    </w:p>
+    <w:p>
+      <w:pPr>
+        <w:rPr>
+          <w:rFonts w:ascii="Times New Roman" w:hAnsi="Times New Roman" w:cs="Times New Roman"/>
+        </w:rPr>
+      </w:pPr>
+    </w:p>
+    <w:p>
+      <w:pPr>
+        <w:rPr>
+          <w:rFonts w:ascii="Times New Roman" w:hAnsi="Times New Roman" w:cs="Times New Roman"/>
+        </w:rPr>
+      </w:pPr>
+      <w:r>
+        <w:rPr>
+          <w:rFonts w:ascii="Times New Roman" w:hAnsi="Times New Roman" w:cs="Times New Roman"/>
+        </w:rPr>
+        <w:t>kush's edit</w:t>
+      </w:r>
+    </w:p>
+    <w:p>
+      <w:pPr>
+        <w:rPr>
+          <w:rFonts w:ascii="Times New Roman" w:hAnsi="Times New Roman" w:cs="Times New Roman"/>
+        </w:rPr>
+      </w:pPr>
+    </w:p>
+    <w:p>
+      <w:pPr>
+        <w:rPr>
+          <w:rFonts w:ascii="Times New Roman" w:hAnsi="Times New Roman" w:cs="Times New Roman"/>
+        </w:rPr>
+      </w:pPr>
+      <w:r>
+        <w:rPr>
+          <w:rFonts w:ascii="Times New Roman" w:hAnsi="Times New Roman" w:cs="Times New Roman"/>
+        </w:rPr>
+        <w:t>kush's edit 2</w:t>
+      </w:r>
+    </w:p>
+    <w:p>
+      <w:pPr>
+        <w:rPr>
+          <w:rFonts w:ascii="Times New Roman" w:hAnsi="Times New Roman" w:cs="Times New Roman"/>
+        </w:rPr>
+      </w:pPr>
+      <w:r>
+        <w:rPr>
+          <w:rFonts w:ascii="Times New Roman" w:hAnsi="Times New Roman" w:cs="Times New Roman"/>
+        </w:rPr>
+        <w:t>adrsgunasirguabngr</w:t>
       </w:r>
       <w:bookmarkStart w:id="0" w:name="_GoBack"/>
       <w:bookmarkEnd w:id="0"/>
-      <w:r>
-        <w:rPr>
-          <w:rFonts w:ascii="Times New Roman" w:hAnsi="Times New Roman" w:cs="Times New Roman"/>
-        </w:rPr>
-        <w:t>yy lmao</w:t>
-      </w:r>
-    </w:p>
-    <w:p>
-      <w:pPr>
-        <w:rPr>
-          <w:rFonts w:ascii="Times New Roman" w:hAnsi="Times New Roman" w:cs="Times New Roman"/>
-        </w:rPr>
-      </w:pPr>
-      <w:r>
-        <w:rPr>
-          <w:rFonts w:ascii="Times New Roman" w:hAnsi="Times New Roman" w:cs="Times New Roman"/>
-        </w:rPr>
-        <w:t>fuck you paul</w:t>
-      </w:r>
-    </w:p>
-    <w:p>
-      <w:pPr>
-        <w:rPr>
-          <w:rFonts w:ascii="Times New Roman" w:hAnsi="Times New Roman" w:cs="Times New Roman"/>
-        </w:rPr>
-      </w:pPr>
-    </w:p>
-    <w:p>
-      <w:pPr>
-        <w:rPr>
-          <w:rFonts w:ascii="Times New Roman" w:hAnsi="Times New Roman" w:cs="Times New Roman"/>
-        </w:rPr>
-      </w:pPr>
-      <w:r>
-        <w:rPr>
-          <w:rFonts w:ascii="Times New Roman" w:hAnsi="Times New Roman" w:cs="Times New Roman"/>
-        </w:rPr>
-        <w:t>i love you man</w:t>
-      </w:r>
-    </w:p>
-    <w:p>
-      <w:pPr>
-        <w:rPr>
-          <w:rFonts w:ascii="Times New Roman" w:hAnsi="Times New Roman" w:cs="Times New Roman"/>
-        </w:rPr>
-      </w:pPr>
-    </w:p>
-    <w:p>
-      <w:pPr>
-        <w:rPr>
-          <w:rFonts w:ascii="Times New Roman" w:hAnsi="Times New Roman" w:cs="Times New Roman"/>
-        </w:rPr>
-      </w:pPr>
-    </w:p>
-    <w:p>
-      <w:pPr>
-        <w:rPr>
-          <w:rFonts w:ascii="Times New Roman" w:hAnsi="Times New Roman" w:cs="Times New Roman"/>
-        </w:rPr>
-      </w:pPr>
-      <w:r>
-        <w:rPr>
-          <w:rFonts w:ascii="Times New Roman" w:hAnsi="Times New Roman" w:cs="Times New Roman"/>
-        </w:rPr>
-        <w:t>kush's edit</w:t>
-      </w:r>
-    </w:p>
-    <w:p>
-      <w:pPr>
-        <w:rPr>
-          <w:rFonts w:ascii="Times New Roman" w:hAnsi="Times New Roman" w:cs="Times New Roman"/>
-        </w:rPr>
-      </w:pPr>
-    </w:p>
-    <w:p>
-      <w:pPr>
-        <w:rPr>
-          <w:rFonts w:ascii="Times New Roman" w:hAnsi="Times New Roman" w:cs="Times New Roman"/>
-        </w:rPr>
-      </w:pPr>
-      <w:r>
-        <w:rPr>
-          <w:rFonts w:ascii="Times New Roman" w:hAnsi="Times New Roman" w:cs="Times New Roman"/>
-        </w:rPr>
-        <w:t>kush's edit 2</w:t>
-      </w:r>
     </w:p>
     <w:sectPr>
       <w:pgSz w:w="12240" w:h="15840"/>
@@ -114,7 +127,7 @@
 </file>
 
 <file path=word/styles.xml><?xml version="1.0" encoding="utf-8"?>
-<w:styles xmlns:r="http://schemas.openxmlformats.org/officeDocument/2006/relationships" xmlns:w="http://schemas.openxmlformats.org/wordprocessingml/2006/main">
+<w:styles xmlns:mc="http://schemas.openxmlformats.org/markup-compatibility/2006" xmlns:r="http://schemas.openxmlformats.org/officeDocument/2006/relationships" xmlns:w="http://schemas.openxmlformats.org/wordprocessingml/2006/main" xmlns:w14="http://schemas.microsoft.com/office/word/2010/wordml" mc:Ignorable="w14">
   <w:docDefaults>
     <w:rPrDefault>
       <w:rPr>
@@ -285,7 +298,6 @@
     <w:uiPriority w:val="99"/>
     <w:semiHidden/>
     <w:unhideWhenUsed/>
-    <w:qFormat/>
     <w:tblPr>
       <w:tblInd w:w="0" w:type="dxa"/>
       <w:tblCellMar>

</xml_diff>

<commit_message>
finished up with some changes
</commit_message>
<xml_diff>
--- a/himcm-paper.docx
+++ b/himcm-paper.docx
@@ -1,6 +1,6 @@
 
 <file path=word/document.xml><?xml version="1.0" encoding="utf-8"?>
-<w:document xmlns:wpc="http://schemas.microsoft.com/office/word/2010/wordprocessingCanvas" xmlns:mc="http://schemas.openxmlformats.org/markup-compatibility/2006" xmlns:o="urn:schemas-microsoft-com:office:office" xmlns:r="http://schemas.openxmlformats.org/officeDocument/2006/relationships" xmlns:m="http://schemas.openxmlformats.org/officeDocument/2006/math" xmlns:v="urn:schemas-microsoft-com:vml" xmlns:wp14="http://schemas.microsoft.com/office/word/2010/wordprocessingDrawing" xmlns:wp="http://schemas.openxmlformats.org/drawingml/2006/wordprocessingDrawing" xmlns:w10="urn:schemas-microsoft-com:office:word" xmlns:w="http://schemas.openxmlformats.org/wordprocessingml/2006/main" xmlns:w14="http://schemas.microsoft.com/office/word/2010/wordml" xmlns:wpg="http://schemas.microsoft.com/office/word/2010/wordprocessingGroup" xmlns:wpi="http://schemas.microsoft.com/office/word/2010/wordprocessingInk" xmlns:wne="http://schemas.microsoft.com/office/word/2006/wordml" xmlns:wps="http://schemas.microsoft.com/office/word/2010/wordprocessingShape" mc:Ignorable="w14 wp14">
+<w:document xmlns:ve="http://schemas.openxmlformats.org/markup-compatibility/2006" xmlns:o="urn:schemas-microsoft-com:office:office" xmlns:r="http://schemas.openxmlformats.org/officeDocument/2006/relationships" xmlns:m="http://schemas.openxmlformats.org/officeDocument/2006/math" xmlns:v="urn:schemas-microsoft-com:vml" xmlns:wp="http://schemas.openxmlformats.org/drawingml/2006/wordprocessingDrawing" xmlns:w10="urn:schemas-microsoft-com:office:word" xmlns:w="http://schemas.openxmlformats.org/wordprocessingml/2006/main" xmlns:wne="http://schemas.microsoft.com/office/word/2006/wordml">
   <w:body>
     <w:p>
       <w:pPr>
@@ -13,108 +13,95 @@
           <w:rFonts w:ascii="Times New Roman" w:hAnsi="Times New Roman" w:cs="Times New Roman"/>
         </w:rPr>
         <w:t>a</w:t>
-      </w:r>
-      <w:r>
-        <w:rPr>
-          <w:rFonts w:ascii="Times New Roman" w:hAnsi="Times New Roman" w:cs="Times New Roman"/>
-        </w:rPr>
-        <w:t>yy lmao</w:t>
-      </w:r>
-    </w:p>
-    <w:p>
-      <w:pPr>
-        <w:rPr>
-          <w:rFonts w:ascii="Times New Roman" w:hAnsi="Times New Roman" w:cs="Times New Roman"/>
-        </w:rPr>
-      </w:pPr>
-      <w:r>
-        <w:rPr>
-          <w:rFonts w:ascii="Times New Roman" w:hAnsi="Times New Roman" w:cs="Times New Roman"/>
-        </w:rPr>
-        <w:t>fuck you paul</w:t>
-      </w:r>
-    </w:p>
-    <w:p>
-      <w:pPr>
-        <w:rPr>
-          <w:rFonts w:ascii="Times New Roman" w:hAnsi="Times New Roman" w:cs="Times New Roman"/>
-        </w:rPr>
-      </w:pPr>
-    </w:p>
-    <w:p>
-      <w:pPr>
-        <w:rPr>
-          <w:rFonts w:ascii="Times New Roman" w:hAnsi="Times New Roman" w:cs="Times New Roman"/>
-        </w:rPr>
-      </w:pPr>
-      <w:r>
-        <w:rPr>
-          <w:rFonts w:ascii="Times New Roman" w:hAnsi="Times New Roman" w:cs="Times New Roman"/>
-        </w:rPr>
-        <w:t>i love you man</w:t>
-      </w:r>
-    </w:p>
-    <w:p>
-      <w:pPr>
-        <w:rPr>
-          <w:rFonts w:ascii="Times New Roman" w:hAnsi="Times New Roman" w:cs="Times New Roman"/>
-        </w:rPr>
-      </w:pPr>
-    </w:p>
-    <w:p>
-      <w:pPr>
-        <w:rPr>
-          <w:rFonts w:ascii="Times New Roman" w:hAnsi="Times New Roman" w:cs="Times New Roman"/>
-        </w:rPr>
-      </w:pPr>
-    </w:p>
-    <w:p>
-      <w:pPr>
-        <w:rPr>
-          <w:rFonts w:ascii="Times New Roman" w:hAnsi="Times New Roman" w:cs="Times New Roman"/>
-        </w:rPr>
-      </w:pPr>
-      <w:r>
-        <w:rPr>
-          <w:rFonts w:ascii="Times New Roman" w:hAnsi="Times New Roman" w:cs="Times New Roman"/>
-        </w:rPr>
-        <w:t>kush's edit</w:t>
-      </w:r>
-    </w:p>
-    <w:p>
-      <w:pPr>
-        <w:rPr>
-          <w:rFonts w:ascii="Times New Roman" w:hAnsi="Times New Roman" w:cs="Times New Roman"/>
-        </w:rPr>
-      </w:pPr>
-    </w:p>
-    <w:p>
-      <w:pPr>
-        <w:rPr>
-          <w:rFonts w:ascii="Times New Roman" w:hAnsi="Times New Roman" w:cs="Times New Roman"/>
-        </w:rPr>
-      </w:pPr>
-      <w:r>
-        <w:rPr>
-          <w:rFonts w:ascii="Times New Roman" w:hAnsi="Times New Roman" w:cs="Times New Roman"/>
-        </w:rPr>
-        <w:t>kush's edit 2</w:t>
-      </w:r>
-    </w:p>
-    <w:p>
-      <w:pPr>
-        <w:rPr>
-          <w:rFonts w:ascii="Times New Roman" w:hAnsi="Times New Roman" w:cs="Times New Roman"/>
-        </w:rPr>
-      </w:pPr>
-      <w:r>
-        <w:rPr>
-          <w:rFonts w:ascii="Times New Roman" w:hAnsi="Times New Roman" w:cs="Times New Roman"/>
-        </w:rPr>
-        <w:t>adrsgunasirguabngr</w:t>
       </w:r>
       <w:bookmarkStart w:id="0" w:name="_GoBack"/>
       <w:bookmarkEnd w:id="0"/>
+      <w:r>
+        <w:rPr>
+          <w:rFonts w:ascii="Times New Roman" w:hAnsi="Times New Roman" w:cs="Times New Roman"/>
+        </w:rPr>
+        <w:t>yy lmao</w:t>
+      </w:r>
+    </w:p>
+    <w:p>
+      <w:pPr>
+        <w:rPr>
+          <w:rFonts w:ascii="Times New Roman" w:hAnsi="Times New Roman" w:cs="Times New Roman"/>
+        </w:rPr>
+      </w:pPr>
+      <w:r>
+        <w:rPr>
+          <w:rFonts w:ascii="Times New Roman" w:hAnsi="Times New Roman" w:cs="Times New Roman"/>
+        </w:rPr>
+        <w:t>fuck you paul</w:t>
+      </w:r>
+    </w:p>
+    <w:p>
+      <w:pPr>
+        <w:rPr>
+          <w:rFonts w:ascii="Times New Roman" w:hAnsi="Times New Roman" w:cs="Times New Roman"/>
+        </w:rPr>
+      </w:pPr>
+    </w:p>
+    <w:p>
+      <w:pPr>
+        <w:rPr>
+          <w:rFonts w:ascii="Times New Roman" w:hAnsi="Times New Roman" w:cs="Times New Roman"/>
+        </w:rPr>
+      </w:pPr>
+      <w:r>
+        <w:rPr>
+          <w:rFonts w:ascii="Times New Roman" w:hAnsi="Times New Roman" w:cs="Times New Roman"/>
+        </w:rPr>
+        <w:t>i love you man</w:t>
+      </w:r>
+    </w:p>
+    <w:p>
+      <w:pPr>
+        <w:rPr>
+          <w:rFonts w:ascii="Times New Roman" w:hAnsi="Times New Roman" w:cs="Times New Roman"/>
+        </w:rPr>
+      </w:pPr>
+    </w:p>
+    <w:p>
+      <w:pPr>
+        <w:rPr>
+          <w:rFonts w:ascii="Times New Roman" w:hAnsi="Times New Roman" w:cs="Times New Roman"/>
+        </w:rPr>
+      </w:pPr>
+    </w:p>
+    <w:p>
+      <w:pPr>
+        <w:rPr>
+          <w:rFonts w:ascii="Times New Roman" w:hAnsi="Times New Roman" w:cs="Times New Roman"/>
+        </w:rPr>
+      </w:pPr>
+      <w:r>
+        <w:rPr>
+          <w:rFonts w:ascii="Times New Roman" w:hAnsi="Times New Roman" w:cs="Times New Roman"/>
+        </w:rPr>
+        <w:t>kush's edit</w:t>
+      </w:r>
+    </w:p>
+    <w:p>
+      <w:pPr>
+        <w:rPr>
+          <w:rFonts w:ascii="Times New Roman" w:hAnsi="Times New Roman" w:cs="Times New Roman"/>
+        </w:rPr>
+      </w:pPr>
+    </w:p>
+    <w:p>
+      <w:pPr>
+        <w:rPr>
+          <w:rFonts w:ascii="Times New Roman" w:hAnsi="Times New Roman" w:cs="Times New Roman"/>
+        </w:rPr>
+      </w:pPr>
+      <w:r>
+        <w:rPr>
+          <w:rFonts w:ascii="Times New Roman" w:hAnsi="Times New Roman" w:cs="Times New Roman"/>
+        </w:rPr>
+        <w:t>kush's edit 2</w:t>
+      </w:r>
     </w:p>
     <w:sectPr>
       <w:pgSz w:w="12240" w:h="15840"/>
@@ -127,7 +114,7 @@
 </file>
 
 <file path=word/styles.xml><?xml version="1.0" encoding="utf-8"?>
-<w:styles xmlns:mc="http://schemas.openxmlformats.org/markup-compatibility/2006" xmlns:r="http://schemas.openxmlformats.org/officeDocument/2006/relationships" xmlns:w="http://schemas.openxmlformats.org/wordprocessingml/2006/main" xmlns:w14="http://schemas.microsoft.com/office/word/2010/wordml" mc:Ignorable="w14">
+<w:styles xmlns:r="http://schemas.openxmlformats.org/officeDocument/2006/relationships" xmlns:w="http://schemas.openxmlformats.org/wordprocessingml/2006/main">
   <w:docDefaults>
     <w:rPrDefault>
       <w:rPr>
@@ -298,6 +285,7 @@
     <w:uiPriority w:val="99"/>
     <w:semiHidden/>
     <w:unhideWhenUsed/>
+    <w:qFormat/>
     <w:tblPr>
       <w:tblInd w:w="0" w:type="dxa"/>
       <w:tblCellMar>

</xml_diff>

<commit_message>
added "122345" to file
</commit_message>
<xml_diff>
--- a/himcm-paper.docx
+++ b/himcm-paper.docx
@@ -101,6 +101,26 @@
           <w:rFonts w:ascii="Times New Roman" w:hAnsi="Times New Roman" w:cs="Times New Roman"/>
         </w:rPr>
         <w:t>kush's edit 2</w:t>
+      </w:r>
+    </w:p>
+    <w:p>
+      <w:pPr>
+        <w:rPr>
+          <w:rFonts w:ascii="Times New Roman" w:hAnsi="Times New Roman" w:cs="Times New Roman"/>
+        </w:rPr>
+      </w:pPr>
+    </w:p>
+    <w:p>
+      <w:pPr>
+        <w:rPr>
+          <w:rFonts w:ascii="Times New Roman" w:hAnsi="Times New Roman" w:cs="Times New Roman"/>
+        </w:rPr>
+      </w:pPr>
+      <w:r>
+        <w:rPr>
+          <w:rFonts w:ascii="Times New Roman" w:hAnsi="Times New Roman" w:cs="Times New Roman"/>
+        </w:rPr>
+        <w:t>123445</w:t>
       </w:r>
     </w:p>
     <w:sectPr>

</xml_diff>